<commit_message>
Finished Projectile fomula & added diagram to doc report
</commit_message>
<xml_diff>
--- a/GAME2005_A1_LeTrung_ShuDeng/GAME2005_A1_LeTrung_ShuDeng_ReportDoc.docx
+++ b/GAME2005_A1_LeTrung_ShuDeng/GAME2005_A1_LeTrung_ShuDeng_ReportDoc.docx
@@ -135,19 +135,7 @@
           <w:rPr>
             <w:rFonts w:ascii="Cambria Math" w:hAnsi="Cambria Math"/>
           </w:rPr>
-          <m:t>R=485 m. θ</m:t>
-        </m:r>
-        <m:r>
-          <w:rPr>
-            <w:rFonts w:ascii="Cambria Math" w:hAnsi="Cambria Math"/>
-          </w:rPr>
-          <m:t>=</m:t>
-        </m:r>
-        <m:r>
-          <w:rPr>
-            <w:rFonts w:ascii="Cambria Math" w:hAnsi="Cambria Math"/>
-          </w:rPr>
-          <m:t xml:space="preserve"> ?</m:t>
+          <m:t>R=485 m. θ= ?</m:t>
         </m:r>
       </m:oMath>
       <w:r>
@@ -561,13 +549,7 @@
           <w:rPr>
             <w:rFonts w:ascii="Cambria Math" w:hAnsi="Cambria Math"/>
           </w:rPr>
-          <m:t>=</m:t>
-        </m:r>
-        <m:r>
-          <w:rPr>
-            <w:rFonts w:ascii="Cambria Math" w:hAnsi="Cambria Math"/>
-          </w:rPr>
-          <m:t>15.89</m:t>
+          <m:t>=15.89</m:t>
         </m:r>
       </m:oMath>
     </w:p>
@@ -619,13 +601,7 @@
           <w:rPr>
             <w:rFonts w:ascii="Cambria Math" w:hAnsi="Cambria Math"/>
           </w:rPr>
-          <m:t xml:space="preserve">= </m:t>
-        </m:r>
-        <m:r>
-          <w:rPr>
-            <w:rFonts w:ascii="Cambria Math" w:hAnsi="Cambria Math"/>
-          </w:rPr>
-          <m:t>?</m:t>
+          <m:t>= ?</m:t>
         </m:r>
       </m:oMath>
     </w:p>
@@ -645,13 +621,7 @@
           <w:rPr>
             <w:rFonts w:ascii="Cambria Math" w:hAnsi="Cambria Math"/>
           </w:rPr>
-          <m:t>Since t</m:t>
-        </m:r>
-        <m:r>
-          <w:rPr>
-            <w:rFonts w:ascii="Cambria Math" w:hAnsi="Cambria Math"/>
-          </w:rPr>
-          <m:t xml:space="preserve">he maximum range occurs at </m:t>
+          <m:t xml:space="preserve">Since the maximum range occurs at </m:t>
         </m:r>
         <m:sSub>
           <m:sSubPr>
@@ -831,13 +801,7 @@
                   <w:rPr>
                     <w:rFonts w:ascii="Cambria Math" w:hAnsi="Cambria Math"/>
                   </w:rPr>
-                  <m:t>(</m:t>
-                </m:r>
-                <m:r>
-                  <w:rPr>
-                    <w:rFonts w:ascii="Cambria Math" w:hAnsi="Cambria Math"/>
-                  </w:rPr>
-                  <m:t>2</m:t>
+                  <m:t>(2</m:t>
                 </m:r>
                 <m:sSub>
                   <m:sSubPr>
@@ -880,13 +844,124 @@
     </w:p>
     <w:p>
       <w:pPr>
-        <w:ind w:left="1080"/>
         <w:rPr>
           <w:rFonts w:eastAsiaTheme="minorEastAsia"/>
         </w:rPr>
       </w:pPr>
+    </w:p>
+    <w:p>
+      <w:pPr>
+        <w:rPr>
+          <w:rFonts w:eastAsiaTheme="minorEastAsia"/>
+        </w:rPr>
+      </w:pPr>
+      <w:r>
+        <w:rPr>
+          <w:rFonts w:eastAsiaTheme="minorEastAsia"/>
+          <w:noProof/>
+        </w:rPr>
+        <w:drawing>
+          <wp:inline distT="0" distB="0" distL="0" distR="0">
+            <wp:extent cx="6858000" cy="3600450"/>
+            <wp:effectExtent l="0" t="0" r="0" b="0"/>
+            <wp:docPr id="1" name="Picture 1"/>
+            <wp:cNvGraphicFramePr>
+              <a:graphicFrameLocks xmlns:a="http://schemas.openxmlformats.org/drawingml/2006/main" noChangeAspect="1"/>
+            </wp:cNvGraphicFramePr>
+            <a:graphic xmlns:a="http://schemas.openxmlformats.org/drawingml/2006/main">
+              <a:graphicData uri="http://schemas.openxmlformats.org/drawingml/2006/picture">
+                <pic:pic xmlns:pic="http://schemas.openxmlformats.org/drawingml/2006/picture">
+                  <pic:nvPicPr>
+                    <pic:cNvPr id="1" name="ApplicationFrameHost_KnvODXi0LH.jpg"/>
+                    <pic:cNvPicPr/>
+                  </pic:nvPicPr>
+                  <pic:blipFill>
+                    <a:blip r:embed="rId5" cstate="print">
+                      <a:extLst>
+                        <a:ext uri="{28A0092B-C50C-407E-A947-70E740481C1C}">
+                          <a14:useLocalDpi xmlns:a14="http://schemas.microsoft.com/office/drawing/2010/main" val="0"/>
+                        </a:ext>
+                      </a:extLst>
+                    </a:blip>
+                    <a:stretch>
+                      <a:fillRect/>
+                    </a:stretch>
+                  </pic:blipFill>
+                  <pic:spPr>
+                    <a:xfrm>
+                      <a:off x="0" y="0"/>
+                      <a:ext cx="6858000" cy="3600450"/>
+                    </a:xfrm>
+                    <a:prstGeom prst="rect">
+                      <a:avLst/>
+                    </a:prstGeom>
+                  </pic:spPr>
+                </pic:pic>
+              </a:graphicData>
+            </a:graphic>
+          </wp:inline>
+        </w:drawing>
+      </w:r>
+    </w:p>
+    <w:p>
+      <w:pPr>
+        <w:pStyle w:val="ListParagraph"/>
+        <w:numPr>
+          <w:ilvl w:val="0"/>
+          <w:numId w:val="3"/>
+        </w:numPr>
+        <w:rPr>
+          <w:rFonts w:eastAsiaTheme="minorEastAsia"/>
+        </w:rPr>
+      </w:pPr>
+      <w:r>
+        <w:rPr>
+          <w:rFonts w:eastAsiaTheme="minorEastAsia"/>
+          <w:color w:val="FF0000"/>
+        </w:rPr>
+        <w:t>Red</w:t>
+      </w:r>
+      <w:r>
+        <w:rPr>
+          <w:rFonts w:eastAsiaTheme="minorEastAsia"/>
+        </w:rPr>
+        <w:t>: first case where R = 485m</w:t>
+      </w:r>
+    </w:p>
+    <w:p>
+      <w:pPr>
+        <w:pStyle w:val="ListParagraph"/>
+        <w:numPr>
+          <w:ilvl w:val="0"/>
+          <w:numId w:val="3"/>
+        </w:numPr>
+        <w:rPr>
+          <w:rFonts w:eastAsiaTheme="minorEastAsia"/>
+        </w:rPr>
+      </w:pPr>
+      <w:r>
+        <w:rPr>
+          <w:rFonts w:eastAsiaTheme="minorEastAsia"/>
+          <w:color w:val="00B050"/>
+        </w:rPr>
+        <w:t>Green</w:t>
+      </w:r>
+      <w:r>
+        <w:rPr>
+          <w:rFonts w:eastAsiaTheme="minorEastAsia"/>
+        </w:rPr>
+        <w:t xml:space="preserve">: second case for </w:t>
+      </w:r>
+      <w:proofErr w:type="spellStart"/>
+      <w:r>
+        <w:rPr>
+          <w:rFonts w:eastAsiaTheme="minorEastAsia"/>
+        </w:rPr>
+        <w:t>Rmax</w:t>
+      </w:r>
       <w:bookmarkStart w:id="0" w:name="_GoBack"/>
       <w:bookmarkEnd w:id="0"/>
+      <w:proofErr w:type="spellEnd"/>
     </w:p>
     <w:sectPr>
       <w:pgSz w:w="12240" w:h="15840"/>

</xml_diff>